<commit_message>
Updated TDD to have details of Today's Meeting
</commit_message>
<xml_diff>
--- a/Documentation/tdd.docx
+++ b/Documentation/tdd.docx
@@ -299,7 +299,15 @@
           <w:sz w:val="28"/>
           <w:szCs w:val="28"/>
         </w:rPr>
-        <w:t>[0.1]</w:t>
+        <w:t>[0.2</w:t>
+      </w:r>
+      <w:r>
+        <w:rPr>
+          <w:rFonts w:ascii="Times New Roman" w:eastAsia="Times New Roman" w:hAnsi="Times New Roman" w:cs="Times New Roman"/>
+          <w:sz w:val="28"/>
+          <w:szCs w:val="28"/>
+        </w:rPr>
+        <w:t>]</w:t>
       </w:r>
     </w:p>
     <w:p>
@@ -866,7 +874,11 @@
               <w:right w:val="single" w:sz="8" w:space="0" w:color="6095C9"/>
             </w:tcBorders>
           </w:tcPr>
-          <w:p/>
+          <w:p>
+            <w:r>
+              <w:t>0.2</w:t>
+            </w:r>
+          </w:p>
         </w:tc>
         <w:tc>
           <w:tcPr>
@@ -878,7 +890,11 @@
               <w:right w:val="single" w:sz="8" w:space="0" w:color="6095C9"/>
             </w:tcBorders>
           </w:tcPr>
-          <w:p/>
+          <w:p>
+            <w:r>
+              <w:t>James Aiken</w:t>
+            </w:r>
+          </w:p>
         </w:tc>
         <w:tc>
           <w:tcPr>
@@ -890,7 +906,11 @@
               <w:right w:val="single" w:sz="8" w:space="0" w:color="6095C9"/>
             </w:tcBorders>
           </w:tcPr>
-          <w:p/>
+          <w:p>
+            <w:r>
+              <w:t>5/7/2017</w:t>
+            </w:r>
+          </w:p>
         </w:tc>
       </w:tr>
       <w:tr>
@@ -1202,7 +1222,6 @@
           <w:docPartUnique/>
         </w:docPartObj>
       </w:sdtPr>
-      <w:sdtEndPr/>
       <w:sdtContent>
         <w:p>
           <w:pPr>
@@ -3769,8 +3788,6 @@
       <w:r>
         <w:t>Windows 10</w:t>
       </w:r>
-      <w:bookmarkStart w:id="3" w:name="_GoBack"/>
-      <w:bookmarkEnd w:id="3"/>
     </w:p>
     <w:p>
       <w:pPr>
@@ -3807,7 +3824,7 @@
           <w:bCs w:val="0"/>
         </w:rPr>
       </w:pPr>
-      <w:bookmarkStart w:id="4" w:name="_TOC_250020"/>
+      <w:bookmarkStart w:id="3" w:name="_TOC_250020"/>
       <w:r>
         <w:rPr>
           <w:color w:val="426E9C"/>
@@ -3854,7 +3871,7 @@
         </w:rPr>
         <w:t>verview</w:t>
       </w:r>
-      <w:bookmarkEnd w:id="4"/>
+      <w:bookmarkEnd w:id="3"/>
     </w:p>
     <w:p>
       <w:pPr>
@@ -4043,7 +4060,7 @@
           <w:bCs w:val="0"/>
         </w:rPr>
       </w:pPr>
-      <w:bookmarkStart w:id="5" w:name="_TOC_250019"/>
+      <w:bookmarkStart w:id="4" w:name="_TOC_250019"/>
       <w:r>
         <w:rPr>
           <w:color w:val="6095C9"/>
@@ -4083,7 +4100,7 @@
         </w:rPr>
         <w:t>Team</w:t>
       </w:r>
-      <w:bookmarkEnd w:id="5"/>
+      <w:bookmarkEnd w:id="4"/>
     </w:p>
     <w:p>
       <w:pPr>
@@ -4239,6 +4256,23 @@
     </w:p>
     <w:p>
       <w:pPr>
+        <w:pStyle w:val="BodyText"/>
+        <w:spacing w:before="3"/>
+      </w:pPr>
+      <w:r>
+        <w:t xml:space="preserve">Kristian </w:t>
+      </w:r>
+      <w:proofErr w:type="spellStart"/>
+      <w:r>
+        <w:t>Mckesey</w:t>
+      </w:r>
+      <w:proofErr w:type="spellEnd"/>
+      <w:r>
+        <w:t xml:space="preserve"> – Secondary 3D Modeler and Animator</w:t>
+      </w:r>
+    </w:p>
+    <w:p>
+      <w:pPr>
         <w:spacing w:line="200" w:lineRule="exact"/>
         <w:rPr>
           <w:sz w:val="20"/>
@@ -4263,7 +4297,7 @@
           <w:bCs w:val="0"/>
         </w:rPr>
       </w:pPr>
-      <w:bookmarkStart w:id="6" w:name="_TOC_250018"/>
+      <w:bookmarkStart w:id="5" w:name="_TOC_250018"/>
       <w:r>
         <w:rPr>
           <w:color w:val="6095C9"/>
@@ -4316,7 +4350,7 @@
         </w:rPr>
         <w:t>ent</w:t>
       </w:r>
-      <w:bookmarkEnd w:id="6"/>
+      <w:bookmarkEnd w:id="5"/>
     </w:p>
     <w:p>
       <w:pPr>
@@ -4636,12 +4670,11 @@
           <w:bCs w:val="0"/>
         </w:rPr>
       </w:pPr>
-      <w:bookmarkStart w:id="7" w:name="_TOC_250017"/>
+      <w:bookmarkStart w:id="6" w:name="_TOC_250017"/>
       <w:r>
         <w:rPr>
           <w:color w:val="6095C9"/>
         </w:rPr>
-        <w:lastRenderedPageBreak/>
         <w:t>Development</w:t>
       </w:r>
       <w:r>
@@ -4657,7 +4690,7 @@
         </w:rPr>
         <w:t>Hardware</w:t>
       </w:r>
-      <w:bookmarkEnd w:id="7"/>
+      <w:bookmarkEnd w:id="6"/>
     </w:p>
     <w:p>
       <w:pPr>
@@ -4893,7 +4926,7 @@
           <w:bCs w:val="0"/>
         </w:rPr>
       </w:pPr>
-      <w:bookmarkStart w:id="8" w:name="_TOC_250016"/>
+      <w:bookmarkStart w:id="7" w:name="_TOC_250016"/>
       <w:r>
         <w:rPr>
           <w:color w:val="6095C9"/>
@@ -4913,7 +4946,7 @@
         </w:rPr>
         <w:t>Software</w:t>
       </w:r>
-      <w:bookmarkEnd w:id="8"/>
+      <w:bookmarkEnd w:id="7"/>
     </w:p>
     <w:p>
       <w:pPr>
@@ -5256,7 +5289,7 @@
           <w:bCs w:val="0"/>
         </w:rPr>
       </w:pPr>
-      <w:bookmarkStart w:id="9" w:name="_TOC_250015"/>
+      <w:bookmarkStart w:id="8" w:name="_TOC_250015"/>
       <w:r>
         <w:rPr>
           <w:color w:val="6095C9"/>
@@ -5276,7 +5309,7 @@
         </w:rPr>
         <w:t>Code</w:t>
       </w:r>
-      <w:bookmarkEnd w:id="9"/>
+      <w:bookmarkEnd w:id="8"/>
     </w:p>
     <w:p>
       <w:pPr>
@@ -5586,173 +5619,6 @@
       <w:pPr>
         <w:pStyle w:val="BodyText"/>
         <w:spacing w:line="276" w:lineRule="exact"/>
-      </w:pPr>
-      <w:r>
-        <w:t>used</w:t>
-      </w:r>
-      <w:r>
-        <w:rPr>
-          <w:spacing w:val="-3"/>
-        </w:rPr>
-        <w:t xml:space="preserve"> </w:t>
-      </w:r>
-      <w:r>
-        <w:t>to</w:t>
-      </w:r>
-      <w:r>
-        <w:rPr>
-          <w:spacing w:val="-3"/>
-        </w:rPr>
-        <w:t xml:space="preserve"> </w:t>
-      </w:r>
-      <w:r>
-        <w:t>bring</w:t>
-      </w:r>
-      <w:r>
-        <w:rPr>
-          <w:spacing w:val="-3"/>
-        </w:rPr>
-        <w:t xml:space="preserve"> </w:t>
-      </w:r>
-      <w:r>
-        <w:t>art</w:t>
-      </w:r>
-      <w:r>
-        <w:rPr>
-          <w:spacing w:val="-2"/>
-        </w:rPr>
-        <w:t xml:space="preserve"> </w:t>
-      </w:r>
-      <w:r>
-        <w:t>and</w:t>
-      </w:r>
-      <w:r>
-        <w:rPr>
-          <w:spacing w:val="-3"/>
-        </w:rPr>
-        <w:t xml:space="preserve"> </w:t>
-      </w:r>
-      <w:r>
-        <w:t>sound</w:t>
-      </w:r>
-      <w:r>
-        <w:rPr>
-          <w:spacing w:val="-4"/>
-        </w:rPr>
-        <w:t xml:space="preserve"> </w:t>
-      </w:r>
-      <w:r>
-        <w:t>assets</w:t>
-      </w:r>
-      <w:r>
-        <w:rPr>
-          <w:spacing w:val="-2"/>
-        </w:rPr>
-        <w:t xml:space="preserve"> </w:t>
-      </w:r>
-      <w:r>
-        <w:t>into</w:t>
-      </w:r>
-      <w:r>
-        <w:rPr>
-          <w:spacing w:val="-3"/>
-        </w:rPr>
-        <w:t xml:space="preserve"> </w:t>
-      </w:r>
-      <w:r>
-        <w:t>the</w:t>
-      </w:r>
-      <w:r>
-        <w:rPr>
-          <w:spacing w:val="-3"/>
-        </w:rPr>
-        <w:t xml:space="preserve"> </w:t>
-      </w:r>
-      <w:r>
-        <w:t>game</w:t>
-      </w:r>
-      <w:r>
-        <w:rPr>
-          <w:spacing w:val="-2"/>
-        </w:rPr>
-        <w:t xml:space="preserve"> </w:t>
-      </w:r>
-      <w:r>
-        <w:t>would</w:t>
-      </w:r>
-      <w:r>
-        <w:rPr>
-          <w:spacing w:val="-3"/>
-        </w:rPr>
-        <w:t xml:space="preserve"> </w:t>
-      </w:r>
-      <w:r>
-        <w:t>be</w:t>
-      </w:r>
-      <w:r>
-        <w:rPr>
-          <w:spacing w:val="-3"/>
-        </w:rPr>
-        <w:t xml:space="preserve"> </w:t>
-      </w:r>
-      <w:r>
-        <w:t>useful</w:t>
-      </w:r>
-      <w:r>
-        <w:rPr>
-          <w:spacing w:val="-2"/>
-        </w:rPr>
-        <w:t xml:space="preserve"> </w:t>
-      </w:r>
-      <w:r>
-        <w:t>as</w:t>
-      </w:r>
-      <w:r>
-        <w:rPr>
-          <w:spacing w:val="-3"/>
-        </w:rPr>
-        <w:t xml:space="preserve"> </w:t>
-      </w:r>
-      <w:r>
-        <w:t>well.</w:t>
-      </w:r>
-    </w:p>
-    <w:p>
-      <w:pPr>
-        <w:spacing w:line="276" w:lineRule="exact"/>
-        <w:rPr>
-          <w:rFonts w:ascii="Times New Roman" w:eastAsia="Times New Roman" w:hAnsi="Times New Roman"/>
-          <w:sz w:val="24"/>
-          <w:szCs w:val="24"/>
-        </w:rPr>
-      </w:pPr>
-    </w:p>
-    <w:p>
-      <w:pPr>
-        <w:spacing w:line="276" w:lineRule="exact"/>
-        <w:rPr>
-          <w:rFonts w:ascii="Times New Roman" w:eastAsia="Times New Roman" w:hAnsi="Times New Roman"/>
-          <w:sz w:val="24"/>
-          <w:szCs w:val="24"/>
-        </w:rPr>
-      </w:pPr>
-    </w:p>
-    <w:p>
-      <w:pPr>
-        <w:pStyle w:val="Heading1"/>
-      </w:pPr>
-      <w:r>
-        <w:t>Notes</w:t>
-      </w:r>
-    </w:p>
-    <w:p>
-      <w:pPr>
-        <w:pStyle w:val="Heading1"/>
-      </w:pPr>
-    </w:p>
-    <w:p>
-      <w:pPr>
-        <w:pStyle w:val="Heading1"/>
         <w:sectPr>
           <w:pgSz w:w="12240" w:h="15840"/>
           <w:pgMar w:top="1480" w:right="1340" w:bottom="280" w:left="1340" w:header="720" w:footer="720" w:gutter="0"/>
@@ -5760,104 +5626,144 @@
         </w:sectPr>
       </w:pPr>
       <w:r>
-        <w:rPr>
-          <w:sz w:val="24"/>
-        </w:rPr>
-        <w:t xml:space="preserve">All assets brought into Unreal Engine should be organized properly so the group can keep track and understand the location of everything. </w:t>
-      </w:r>
-      <w:r>
-        <w:rPr>
-          <w:sz w:val="24"/>
+        <w:t>used</w:t>
+      </w:r>
+      <w:r>
+        <w:rPr>
+          <w:spacing w:val="-3"/>
+        </w:rPr>
+        <w:t xml:space="preserve"> </w:t>
+      </w:r>
+      <w:r>
+        <w:t>to</w:t>
+      </w:r>
+      <w:r>
+        <w:rPr>
+          <w:spacing w:val="-3"/>
+        </w:rPr>
+        <w:t xml:space="preserve"> </w:t>
+      </w:r>
+      <w:r>
+        <w:t>bring</w:t>
+      </w:r>
+      <w:r>
+        <w:rPr>
+          <w:spacing w:val="-3"/>
+        </w:rPr>
+        <w:t xml:space="preserve"> </w:t>
+      </w:r>
+      <w:r>
+        <w:t>art</w:t>
+      </w:r>
+      <w:r>
+        <w:rPr>
+          <w:spacing w:val="-2"/>
+        </w:rPr>
+        <w:t xml:space="preserve"> </w:t>
+      </w:r>
+      <w:r>
+        <w:t>and</w:t>
+      </w:r>
+      <w:r>
+        <w:rPr>
+          <w:spacing w:val="-3"/>
+        </w:rPr>
+        <w:t xml:space="preserve"> </w:t>
+      </w:r>
+      <w:r>
+        <w:t>sound</w:t>
+      </w:r>
+      <w:r>
+        <w:rPr>
+          <w:spacing w:val="-4"/>
+        </w:rPr>
+        <w:t xml:space="preserve"> </w:t>
+      </w:r>
+      <w:r>
+        <w:t>assets</w:t>
+      </w:r>
+      <w:r>
+        <w:rPr>
+          <w:spacing w:val="-2"/>
+        </w:rPr>
+        <w:t xml:space="preserve"> </w:t>
+      </w:r>
+      <w:r>
+        <w:t>into</w:t>
+      </w:r>
+      <w:r>
+        <w:rPr>
+          <w:spacing w:val="-3"/>
+        </w:rPr>
+        <w:t xml:space="preserve"> </w:t>
+      </w:r>
+      <w:r>
+        <w:t>the</w:t>
+      </w:r>
+      <w:r>
+        <w:rPr>
+          <w:spacing w:val="-3"/>
+        </w:rPr>
+        <w:t xml:space="preserve"> </w:t>
+      </w:r>
+      <w:r>
+        <w:t>game</w:t>
+      </w:r>
+      <w:r>
+        <w:rPr>
+          <w:spacing w:val="-2"/>
+        </w:rPr>
+        <w:t xml:space="preserve"> </w:t>
+      </w:r>
+      <w:r>
+        <w:t>would</w:t>
+      </w:r>
+      <w:r>
+        <w:rPr>
+          <w:spacing w:val="-3"/>
+        </w:rPr>
+        <w:t xml:space="preserve"> </w:t>
+      </w:r>
+      <w:r>
+        <w:t>be</w:t>
+      </w:r>
+      <w:r>
+        <w:rPr>
+          <w:spacing w:val="-3"/>
+        </w:rPr>
+        <w:t xml:space="preserve"> </w:t>
+      </w:r>
+      <w:r>
+        <w:t>useful</w:t>
+      </w:r>
+      <w:r>
+        <w:rPr>
+          <w:spacing w:val="-2"/>
+        </w:rPr>
+        <w:t xml:space="preserve"> </w:t>
+      </w:r>
+      <w:r>
+        <w:t>as</w:t>
+      </w:r>
+      <w:r>
+        <w:rPr>
+          <w:spacing w:val="-3"/>
+        </w:rPr>
+        <w:t xml:space="preserve"> </w:t>
+      </w:r>
+      <w:r>
+        <w:t>well.</w:t>
+      </w:r>
+      <w:r>
+        <w:rPr>
+          <w:u w:val="single"/>
         </w:rPr>
         <w:br/>
       </w:r>
       <w:r>
         <w:rPr>
-          <w:sz w:val="24"/>
-        </w:rPr>
-        <w:br/>
-        <w:t>Ex. Assets &gt; Exported Models &gt; Collectibles &gt; Coin</w:t>
-      </w:r>
-      <w:r>
-        <w:rPr>
-          <w:sz w:val="24"/>
-        </w:rPr>
-        <w:br/>
-      </w:r>
-      <w:r>
-        <w:rPr>
-          <w:sz w:val="24"/>
-        </w:rPr>
-        <w:t>Assets &gt; Exported Models &gt;</w:t>
-      </w:r>
-      <w:r>
-        <w:rPr>
-          <w:sz w:val="24"/>
-        </w:rPr>
-        <w:t xml:space="preserve"> Level Details &gt; Pillar</w:t>
-      </w:r>
-      <w:r>
-        <w:rPr>
-          <w:sz w:val="24"/>
-        </w:rPr>
-        <w:br/>
-        <w:t xml:space="preserve">Assets &gt; Blueprints &gt; Collectibles &gt; </w:t>
-      </w:r>
-      <w:proofErr w:type="spellStart"/>
-      <w:r>
-        <w:rPr>
-          <w:sz w:val="24"/>
-        </w:rPr>
-        <w:t>Coin_Blueprint</w:t>
-      </w:r>
-      <w:proofErr w:type="spellEnd"/>
-      <w:r>
-        <w:rPr>
-          <w:sz w:val="24"/>
-        </w:rPr>
-        <w:br/>
-      </w:r>
-      <w:r>
-        <w:rPr>
-          <w:sz w:val="24"/>
-        </w:rPr>
-        <w:br/>
-        <w:t xml:space="preserve">Models are good to keep separate because then in the Engine we do have a backup and possibly something to use stand-alone without a blueprint. Blueprints tend to become separate things in Unreal, so we can organize them into their own folder. </w:t>
-      </w:r>
-      <w:r>
-        <w:rPr>
-          <w:sz w:val="24"/>
-        </w:rPr>
-        <w:br/>
-      </w:r>
-      <w:r>
-        <w:rPr>
-          <w:sz w:val="24"/>
-        </w:rPr>
-        <w:br/>
-        <w:t>All 3DS Max files should be kept together and labeled with an idea of what it contains.</w:t>
-      </w:r>
-      <w:r>
-        <w:rPr>
-          <w:sz w:val="24"/>
-        </w:rPr>
-        <w:br/>
-        <w:t xml:space="preserve">All Exported .FBX files should also be kept together and given a name of what they are with a version number. </w:t>
-      </w:r>
-      <w:r>
-        <w:rPr>
-          <w:sz w:val="24"/>
-        </w:rPr>
-        <w:br/>
-      </w:r>
-      <w:r>
-        <w:rPr>
-          <w:sz w:val="24"/>
-        </w:rPr>
-        <w:br/>
-        <w:t xml:space="preserve">Ex. “Pillar_vers_01” This will help identify how old a model could be, and it means if we decide to go back to a previous version and use it again in Unreal, it’s possible. </w:t>
-      </w:r>
-      <w:r>
+          <w:u w:val="single"/>
+        </w:rPr>
         <w:br/>
       </w:r>
     </w:p>
@@ -5870,7 +5776,7 @@
           <w:bCs w:val="0"/>
         </w:rPr>
       </w:pPr>
-      <w:bookmarkStart w:id="10" w:name="_TOC_250014"/>
+      <w:bookmarkStart w:id="9" w:name="_TOC_250014"/>
       <w:r>
         <w:rPr>
           <w:color w:val="426E9C"/>
@@ -5918,7 +5824,7 @@
         </w:rPr>
         <w:t>echanics</w:t>
       </w:r>
-      <w:bookmarkEnd w:id="10"/>
+      <w:bookmarkEnd w:id="9"/>
     </w:p>
     <w:p>
       <w:pPr>
@@ -6190,7 +6096,7 @@
           <w:bCs w:val="0"/>
         </w:rPr>
       </w:pPr>
-      <w:bookmarkStart w:id="11" w:name="_TOC_250013"/>
+      <w:bookmarkStart w:id="10" w:name="_TOC_250013"/>
       <w:r>
         <w:rPr>
           <w:color w:val="6095C9"/>
@@ -6243,7 +6149,7 @@
         </w:rPr>
         <w:t>ents</w:t>
       </w:r>
-      <w:bookmarkEnd w:id="11"/>
+      <w:bookmarkEnd w:id="10"/>
     </w:p>
     <w:p>
       <w:pPr>
@@ -6677,14 +6583,14 @@
           <w:bCs w:val="0"/>
         </w:rPr>
       </w:pPr>
-      <w:bookmarkStart w:id="12" w:name="_TOC_250012"/>
+      <w:bookmarkStart w:id="11" w:name="_TOC_250012"/>
       <w:r>
         <w:rPr>
           <w:color w:val="6095C9"/>
         </w:rPr>
         <w:t>Architecture</w:t>
       </w:r>
-      <w:bookmarkEnd w:id="12"/>
+      <w:bookmarkEnd w:id="11"/>
     </w:p>
     <w:p>
       <w:pPr>
@@ -7064,7 +6970,7 @@
           <w:bCs w:val="0"/>
         </w:rPr>
       </w:pPr>
-      <w:bookmarkStart w:id="13" w:name="_TOC_250011"/>
+      <w:bookmarkStart w:id="12" w:name="_TOC_250011"/>
       <w:r>
         <w:rPr>
           <w:color w:val="6095C9"/>
@@ -7104,7 +7010,7 @@
         </w:rPr>
         <w:t>Flow</w:t>
       </w:r>
-      <w:bookmarkEnd w:id="13"/>
+      <w:bookmarkEnd w:id="12"/>
     </w:p>
     <w:p>
       <w:pPr>
@@ -7728,7 +7634,7 @@
           <w:bCs w:val="0"/>
         </w:rPr>
       </w:pPr>
-      <w:bookmarkStart w:id="14" w:name="_TOC_250010"/>
+      <w:bookmarkStart w:id="13" w:name="_TOC_250010"/>
       <w:r>
         <w:rPr>
           <w:color w:val="6095C9"/>
@@ -7742,7 +7648,7 @@
         </w:rPr>
         <w:t>raphics</w:t>
       </w:r>
-      <w:bookmarkEnd w:id="14"/>
+      <w:bookmarkEnd w:id="13"/>
     </w:p>
     <w:p>
       <w:pPr>
@@ -8248,14 +8154,14 @@
           <w:bCs w:val="0"/>
         </w:rPr>
       </w:pPr>
-      <w:bookmarkStart w:id="15" w:name="_TOC_250009"/>
+      <w:bookmarkStart w:id="14" w:name="_TOC_250009"/>
       <w:r>
         <w:rPr>
           <w:color w:val="6095C9"/>
         </w:rPr>
         <w:t>Audio</w:t>
       </w:r>
-      <w:bookmarkEnd w:id="15"/>
+      <w:bookmarkEnd w:id="14"/>
     </w:p>
     <w:p>
       <w:pPr>
@@ -8624,7 +8530,7 @@
           <w:bCs w:val="0"/>
         </w:rPr>
       </w:pPr>
-      <w:bookmarkStart w:id="16" w:name="_TOC_250008"/>
+      <w:bookmarkStart w:id="15" w:name="_TOC_250008"/>
       <w:r>
         <w:rPr>
           <w:color w:val="6095C9"/>
@@ -8644,7 +8550,7 @@
         </w:rPr>
         <w:t>Intelligence</w:t>
       </w:r>
-      <w:bookmarkEnd w:id="16"/>
+      <w:bookmarkEnd w:id="15"/>
     </w:p>
     <w:p>
       <w:pPr>
@@ -8972,7 +8878,7 @@
           <w:bCs w:val="0"/>
         </w:rPr>
       </w:pPr>
-      <w:bookmarkStart w:id="17" w:name="_TOC_250007"/>
+      <w:bookmarkStart w:id="16" w:name="_TOC_250007"/>
       <w:r>
         <w:rPr>
           <w:color w:val="6095C9"/>
@@ -9019,7 +8925,7 @@
         </w:rPr>
         <w:t>Applicable)</w:t>
       </w:r>
-      <w:bookmarkEnd w:id="17"/>
+      <w:bookmarkEnd w:id="16"/>
     </w:p>
     <w:p>
       <w:pPr>
@@ -9264,7 +9170,7 @@
           <w:bCs w:val="0"/>
         </w:rPr>
       </w:pPr>
-      <w:bookmarkStart w:id="18" w:name="_TOC_250006"/>
+      <w:bookmarkStart w:id="17" w:name="_TOC_250006"/>
       <w:r>
         <w:rPr>
           <w:color w:val="6095C9"/>
@@ -9310,7 +9216,7 @@
         </w:rPr>
         <w:t>ble)</w:t>
       </w:r>
-      <w:bookmarkEnd w:id="18"/>
+      <w:bookmarkEnd w:id="17"/>
     </w:p>
     <w:p>
       <w:pPr>
@@ -9555,7 +9461,7 @@
           <w:bCs w:val="0"/>
         </w:rPr>
       </w:pPr>
-      <w:bookmarkStart w:id="19" w:name="_TOC_250005"/>
+      <w:bookmarkStart w:id="18" w:name="_TOC_250005"/>
       <w:r>
         <w:rPr>
           <w:color w:val="6095C9"/>
@@ -9628,7 +9534,7 @@
         </w:rPr>
         <w:t>Logic</w:t>
       </w:r>
-      <w:bookmarkEnd w:id="19"/>
+      <w:bookmarkEnd w:id="18"/>
     </w:p>
     <w:p>
       <w:pPr>
@@ -10373,7 +10279,7 @@
           <w:bCs w:val="0"/>
         </w:rPr>
       </w:pPr>
-      <w:bookmarkStart w:id="20" w:name="_TOC_250004"/>
+      <w:bookmarkStart w:id="19" w:name="_TOC_250004"/>
       <w:r>
         <w:rPr>
           <w:color w:val="6095C9"/>
@@ -10446,7 +10352,7 @@
         </w:rPr>
         <w:t>Flow</w:t>
       </w:r>
-      <w:bookmarkEnd w:id="20"/>
+      <w:bookmarkEnd w:id="19"/>
     </w:p>
     <w:p>
       <w:pPr>
@@ -10970,7 +10876,7 @@
           <w:bCs w:val="0"/>
         </w:rPr>
       </w:pPr>
-      <w:bookmarkStart w:id="21" w:name="_TOC_250003"/>
+      <w:bookmarkStart w:id="20" w:name="_TOC_250003"/>
       <w:r>
         <w:rPr>
           <w:color w:val="426E9C"/>
@@ -10990,7 +10896,7 @@
         </w:rPr>
         <w:t>Interface</w:t>
       </w:r>
-      <w:bookmarkEnd w:id="21"/>
+      <w:bookmarkEnd w:id="20"/>
     </w:p>
     <w:p>
       <w:pPr>
@@ -11253,7 +11159,7 @@
           <w:bCs w:val="0"/>
         </w:rPr>
       </w:pPr>
-      <w:bookmarkStart w:id="22" w:name="_TOC_250002"/>
+      <w:bookmarkStart w:id="21" w:name="_TOC_250002"/>
       <w:r>
         <w:rPr>
           <w:color w:val="6095C9"/>
@@ -11293,7 +11199,7 @@
         </w:rPr>
         <w:t>Shell</w:t>
       </w:r>
-      <w:bookmarkEnd w:id="22"/>
+      <w:bookmarkEnd w:id="21"/>
     </w:p>
     <w:p>
       <w:pPr>
@@ -12739,7 +12645,7 @@
           <w:bCs w:val="0"/>
         </w:rPr>
       </w:pPr>
-      <w:bookmarkStart w:id="23" w:name="_TOC_250001"/>
+      <w:bookmarkStart w:id="22" w:name="_TOC_250001"/>
       <w:r>
         <w:rPr>
           <w:color w:val="6095C9"/>
@@ -12759,7 +12665,7 @@
         </w:rPr>
         <w:t>Screen</w:t>
       </w:r>
-      <w:bookmarkEnd w:id="23"/>
+      <w:bookmarkEnd w:id="22"/>
     </w:p>
     <w:p>
       <w:pPr>
@@ -13787,7 +13693,7 @@
           <w:bCs w:val="0"/>
         </w:rPr>
       </w:pPr>
-      <w:bookmarkStart w:id="24" w:name="_TOC_250000"/>
+      <w:bookmarkStart w:id="23" w:name="_TOC_250000"/>
       <w:r>
         <w:rPr>
           <w:color w:val="426E9C"/>
@@ -13807,7 +13713,7 @@
         </w:rPr>
         <w:t>Risk</w:t>
       </w:r>
-      <w:bookmarkEnd w:id="24"/>
+      <w:bookmarkEnd w:id="23"/>
     </w:p>
     <w:p>
       <w:pPr>
@@ -14495,133 +14401,546 @@
     </w:p>
     <w:p>
       <w:pPr>
+        <w:pStyle w:val="Heading1"/>
+      </w:pPr>
+      <w:r>
+        <w:rPr>
+          <w:b w:val="0"/>
+        </w:rPr>
+        <w:t>Each</w:t>
+      </w:r>
+      <w:r>
+        <w:rPr>
+          <w:b w:val="0"/>
+          <w:spacing w:val="-3"/>
+        </w:rPr>
+        <w:t xml:space="preserve"> </w:t>
+      </w:r>
+      <w:r>
+        <w:rPr>
+          <w:b w:val="0"/>
+        </w:rPr>
+        <w:t>risk</w:t>
+      </w:r>
+      <w:r>
+        <w:rPr>
+          <w:b w:val="0"/>
+          <w:spacing w:val="-3"/>
+        </w:rPr>
+        <w:t xml:space="preserve"> </w:t>
+      </w:r>
+      <w:r>
+        <w:rPr>
+          <w:b w:val="0"/>
+        </w:rPr>
+        <w:t>(or</w:t>
+      </w:r>
+      <w:r>
+        <w:rPr>
+          <w:b w:val="0"/>
+          <w:spacing w:val="-3"/>
+        </w:rPr>
+        <w:t xml:space="preserve"> </w:t>
+      </w:r>
+      <w:r>
+        <w:rPr>
+          <w:b w:val="0"/>
+        </w:rPr>
+        <w:t>set</w:t>
+      </w:r>
+      <w:r>
+        <w:rPr>
+          <w:b w:val="0"/>
+          <w:spacing w:val="-2"/>
+        </w:rPr>
+        <w:t xml:space="preserve"> </w:t>
+      </w:r>
+      <w:r>
+        <w:rPr>
+          <w:b w:val="0"/>
+        </w:rPr>
+        <w:t>or</w:t>
+      </w:r>
+      <w:r>
+        <w:rPr>
+          <w:b w:val="0"/>
+          <w:spacing w:val="-3"/>
+        </w:rPr>
+        <w:t xml:space="preserve"> </w:t>
+      </w:r>
+      <w:r>
+        <w:rPr>
+          <w:b w:val="0"/>
+        </w:rPr>
+        <w:t>related</w:t>
+      </w:r>
+      <w:r>
+        <w:rPr>
+          <w:b w:val="0"/>
+          <w:spacing w:val="-3"/>
+        </w:rPr>
+        <w:t xml:space="preserve"> </w:t>
+      </w:r>
+      <w:r>
+        <w:rPr>
+          <w:b w:val="0"/>
+        </w:rPr>
+        <w:t>risks)</w:t>
+      </w:r>
+      <w:r>
+        <w:rPr>
+          <w:b w:val="0"/>
+          <w:spacing w:val="-4"/>
+        </w:rPr>
+        <w:t xml:space="preserve"> </w:t>
+      </w:r>
+      <w:r>
+        <w:rPr>
+          <w:b w:val="0"/>
+        </w:rPr>
+        <w:t>can</w:t>
+      </w:r>
+      <w:r>
+        <w:rPr>
+          <w:b w:val="0"/>
+          <w:spacing w:val="-2"/>
+        </w:rPr>
+        <w:t xml:space="preserve"> </w:t>
+      </w:r>
+      <w:r>
+        <w:rPr>
+          <w:b w:val="0"/>
+          <w:spacing w:val="-1"/>
+        </w:rPr>
+        <w:t>b</w:t>
+      </w:r>
+      <w:r>
+        <w:rPr>
+          <w:b w:val="0"/>
+        </w:rPr>
+        <w:t>e</w:t>
+      </w:r>
+      <w:r>
+        <w:rPr>
+          <w:b w:val="0"/>
+          <w:spacing w:val="-3"/>
+        </w:rPr>
+        <w:t xml:space="preserve"> </w:t>
+      </w:r>
+      <w:r>
+        <w:rPr>
+          <w:b w:val="0"/>
+        </w:rPr>
+        <w:t>discussed</w:t>
+      </w:r>
+      <w:r>
+        <w:rPr>
+          <w:b w:val="0"/>
+          <w:spacing w:val="-3"/>
+        </w:rPr>
+        <w:t xml:space="preserve"> </w:t>
+      </w:r>
+      <w:r>
+        <w:rPr>
+          <w:b w:val="0"/>
+        </w:rPr>
+        <w:t>in</w:t>
+      </w:r>
+      <w:r>
+        <w:rPr>
+          <w:b w:val="0"/>
+          <w:spacing w:val="-2"/>
+        </w:rPr>
+        <w:t xml:space="preserve"> </w:t>
+      </w:r>
+      <w:r>
+        <w:rPr>
+          <w:b w:val="0"/>
+        </w:rPr>
+        <w:t>their</w:t>
+      </w:r>
+      <w:r>
+        <w:rPr>
+          <w:b w:val="0"/>
+          <w:spacing w:val="-3"/>
+        </w:rPr>
+        <w:t xml:space="preserve"> </w:t>
+      </w:r>
+      <w:r>
+        <w:rPr>
+          <w:b w:val="0"/>
+        </w:rPr>
+        <w:t>own</w:t>
+      </w:r>
+      <w:r>
+        <w:rPr>
+          <w:b w:val="0"/>
+          <w:spacing w:val="-4"/>
+        </w:rPr>
+        <w:t xml:space="preserve"> </w:t>
+      </w:r>
+      <w:r>
+        <w:rPr>
+          <w:b w:val="0"/>
+        </w:rPr>
+        <w:t>subsection.</w:t>
+      </w:r>
+      <w:r>
+        <w:t xml:space="preserve"> </w:t>
+      </w:r>
+      <w:r>
+        <w:br/>
+      </w:r>
+      <w:r>
+        <w:br/>
+      </w:r>
+      <w:r>
+        <w:t>Notes</w:t>
+      </w:r>
+    </w:p>
+    <w:p>
+      <w:pPr>
+        <w:pStyle w:val="Heading1"/>
+      </w:pPr>
+    </w:p>
+    <w:p>
+      <w:pPr>
         <w:pStyle w:val="BodyText"/>
-      </w:pPr>
-      <w:r>
-        <w:t>Each</w:t>
-      </w:r>
-      <w:r>
-        <w:rPr>
-          <w:spacing w:val="-3"/>
-        </w:rPr>
-        <w:t xml:space="preserve"> </w:t>
-      </w:r>
-      <w:r>
-        <w:t>risk</w:t>
-      </w:r>
-      <w:r>
-        <w:rPr>
-          <w:spacing w:val="-3"/>
-        </w:rPr>
-        <w:t xml:space="preserve"> </w:t>
-      </w:r>
-      <w:r>
-        <w:t>(or</w:t>
-      </w:r>
-      <w:r>
-        <w:rPr>
-          <w:spacing w:val="-3"/>
-        </w:rPr>
-        <w:t xml:space="preserve"> </w:t>
-      </w:r>
-      <w:r>
-        <w:t>set</w:t>
-      </w:r>
-      <w:r>
-        <w:rPr>
-          <w:spacing w:val="-2"/>
-        </w:rPr>
-        <w:t xml:space="preserve"> </w:t>
-      </w:r>
-      <w:r>
-        <w:t>or</w:t>
-      </w:r>
-      <w:r>
-        <w:rPr>
-          <w:spacing w:val="-3"/>
-        </w:rPr>
-        <w:t xml:space="preserve"> </w:t>
-      </w:r>
-      <w:r>
-        <w:t>related</w:t>
-      </w:r>
-      <w:r>
-        <w:rPr>
-          <w:spacing w:val="-3"/>
-        </w:rPr>
-        <w:t xml:space="preserve"> </w:t>
-      </w:r>
-      <w:r>
-        <w:t>risks)</w:t>
-      </w:r>
-      <w:r>
-        <w:rPr>
-          <w:spacing w:val="-4"/>
-        </w:rPr>
-        <w:t xml:space="preserve"> </w:t>
-      </w:r>
-      <w:r>
-        <w:t>can</w:t>
-      </w:r>
-      <w:r>
-        <w:rPr>
-          <w:spacing w:val="-2"/>
-        </w:rPr>
-        <w:t xml:space="preserve"> </w:t>
-      </w:r>
-      <w:r>
-        <w:rPr>
-          <w:spacing w:val="-1"/>
-        </w:rPr>
-        <w:t>b</w:t>
-      </w:r>
-      <w:r>
-        <w:t>e</w:t>
-      </w:r>
-      <w:r>
-        <w:rPr>
-          <w:spacing w:val="-3"/>
-        </w:rPr>
-        <w:t xml:space="preserve"> </w:t>
-      </w:r>
-      <w:r>
-        <w:t>discussed</w:t>
-      </w:r>
-      <w:r>
-        <w:rPr>
-          <w:spacing w:val="-3"/>
-        </w:rPr>
-        <w:t xml:space="preserve"> </w:t>
-      </w:r>
-      <w:r>
-        <w:t>in</w:t>
-      </w:r>
-      <w:r>
-        <w:rPr>
-          <w:spacing w:val="-2"/>
-        </w:rPr>
-        <w:t xml:space="preserve"> </w:t>
-      </w:r>
-      <w:r>
-        <w:t>their</w:t>
-      </w:r>
-      <w:r>
-        <w:rPr>
-          <w:spacing w:val="-3"/>
-        </w:rPr>
-        <w:t xml:space="preserve"> </w:t>
-      </w:r>
-      <w:r>
-        <w:t>own</w:t>
-      </w:r>
-      <w:r>
-        <w:rPr>
-          <w:spacing w:val="-4"/>
-        </w:rPr>
-        <w:t xml:space="preserve"> </w:t>
-      </w:r>
-      <w:r>
-        <w:t>subsection.</w:t>
+        <w:rPr>
+          <w:u w:val="single"/>
+        </w:rPr>
+      </w:pPr>
+      <w:r>
+        <w:t xml:space="preserve">All assets brought into Unreal Engine should be organized properly so the group can keep track and understand the location of everything. </w:t>
+      </w:r>
+      <w:r>
+        <w:br/>
+      </w:r>
+      <w:r>
+        <w:br/>
+        <w:t>Ex. Assets &gt; Exported Models &gt; Collectibles &gt; Coin</w:t>
+      </w:r>
+      <w:r>
+        <w:br/>
+        <w:t>Assets &gt; Exported Models &gt; Level Details &gt; Pillar</w:t>
+      </w:r>
+      <w:r>
+        <w:br/>
+        <w:t xml:space="preserve">Assets &gt; Blueprints &gt; Collectibles &gt; </w:t>
+      </w:r>
+      <w:proofErr w:type="spellStart"/>
+      <w:r>
+        <w:t>Coin_Blueprint</w:t>
+      </w:r>
+      <w:proofErr w:type="spellEnd"/>
+      <w:r>
+        <w:br/>
+      </w:r>
+      <w:r>
+        <w:br/>
+        <w:t xml:space="preserve">Models are good to keep separate because then in the Engine we do have a backup and possibly something to use stand-alone without a blueprint. Blueprints tend to become separate things in Unreal, so we can organize them into their own folder. </w:t>
+      </w:r>
+      <w:r>
+        <w:br/>
+      </w:r>
+      <w:r>
+        <w:br/>
+        <w:t>All 3DS Max files should be kept together and labeled with an idea of what it contains.</w:t>
+      </w:r>
+      <w:r>
+        <w:br/>
+        <w:t xml:space="preserve">All Exported .FBX files should also be kept together and given a name of what they are with a version number. </w:t>
+      </w:r>
+      <w:r>
+        <w:br/>
+      </w:r>
+      <w:r>
+        <w:br/>
+        <w:t xml:space="preserve">Ex. “Pillar_vers_01” This will help identify how old a model could be, and it means if we decide to go back to a previous version and use it again in Unreal, it’s possible. </w:t>
+      </w:r>
+      <w:r>
+        <w:br/>
+      </w:r>
+      <w:r>
+        <w:br/>
+      </w:r>
+      <w:r>
+        <w:br/>
+      </w:r>
+      <w:r>
+        <w:rPr>
+          <w:b/>
+          <w:sz w:val="32"/>
+          <w:u w:val="single"/>
+        </w:rPr>
+        <w:t>Meeting Details</w:t>
+      </w:r>
+      <w:r>
+        <w:rPr>
+          <w:u w:val="single"/>
+        </w:rPr>
+        <w:br/>
+      </w:r>
+      <w:r>
+        <w:rPr>
+          <w:u w:val="single"/>
+        </w:rPr>
+        <w:br/>
+      </w:r>
+    </w:p>
+    <w:p>
+      <w:pPr>
+        <w:pStyle w:val="BodyText"/>
+      </w:pPr>
+      <w:bookmarkStart w:id="24" w:name="_GoBack"/>
+      <w:bookmarkEnd w:id="24"/>
+      <w:r>
+        <w:rPr>
+          <w:u w:val="single"/>
+        </w:rPr>
+        <w:lastRenderedPageBreak/>
+        <w:t>Meeting 1</w:t>
+      </w:r>
+      <w:r>
+        <w:rPr>
+          <w:u w:val="single"/>
+        </w:rPr>
+        <w:br/>
+      </w:r>
+      <w:r>
+        <w:t>Steampunk Platformer Mechanics</w:t>
+      </w:r>
+    </w:p>
+    <w:p>
+      <w:pPr>
+        <w:pStyle w:val="BodyText"/>
+      </w:pPr>
+      <w:r>
+        <w:t>1. Basic Attack</w:t>
+      </w:r>
+    </w:p>
+    <w:p>
+      <w:pPr>
+        <w:pStyle w:val="BodyText"/>
+      </w:pPr>
+      <w:r>
+        <w:t>2. Mechanical Wings/Glider</w:t>
+      </w:r>
+    </w:p>
+    <w:p>
+      <w:pPr>
+        <w:pStyle w:val="BodyText"/>
+      </w:pPr>
+      <w:r>
+        <w:t>3. Thruster</w:t>
+      </w:r>
+    </w:p>
+    <w:p>
+      <w:pPr>
+        <w:pStyle w:val="BodyText"/>
+      </w:pPr>
+      <w:r>
+        <w:t>4. Grappling Hook</w:t>
+      </w:r>
+    </w:p>
+    <w:p>
+      <w:pPr>
+        <w:pStyle w:val="BodyText"/>
+      </w:pPr>
+      <w:r>
+        <w:t>5. Camera</w:t>
+      </w:r>
+    </w:p>
+    <w:p>
+      <w:pPr>
+        <w:pStyle w:val="BodyText"/>
+      </w:pPr>
+    </w:p>
+    <w:p>
+      <w:pPr>
+        <w:pStyle w:val="BodyText"/>
+      </w:pPr>
+      <w:r>
+        <w:t>World has multiple objectives to complete the whole world.</w:t>
+      </w:r>
+    </w:p>
+    <w:p>
+      <w:pPr>
+        <w:pStyle w:val="BodyText"/>
+      </w:pPr>
+      <w:r>
+        <w:t xml:space="preserve">Based on scale of world and puzzles, player may leave level and return to airship, or may stay in the world and keep running around. </w:t>
+      </w:r>
+    </w:p>
+    <w:p>
+      <w:pPr>
+        <w:pStyle w:val="BodyText"/>
+      </w:pPr>
+      <w:r>
+        <w:t xml:space="preserve">Only one world </w:t>
+      </w:r>
+      <w:proofErr w:type="spellStart"/>
+      <w:r>
+        <w:t>accesible</w:t>
+      </w:r>
+      <w:proofErr w:type="spellEnd"/>
+      <w:r>
+        <w:t xml:space="preserve"> at the start of the game. Player does not see true scale the game could be until after first world is completed and they collect a map piece.</w:t>
+      </w:r>
+    </w:p>
+    <w:p>
+      <w:pPr>
+        <w:pStyle w:val="BodyText"/>
+      </w:pPr>
+    </w:p>
+    <w:p>
+      <w:pPr>
+        <w:pStyle w:val="BodyText"/>
+      </w:pPr>
+    </w:p>
+    <w:p>
+      <w:pPr>
+        <w:pStyle w:val="BodyText"/>
+      </w:pPr>
+      <w:r>
+        <w:t>Hub World - Airship</w:t>
+      </w:r>
+    </w:p>
+    <w:p>
+      <w:pPr>
+        <w:pStyle w:val="BodyText"/>
+      </w:pPr>
+      <w:r>
+        <w:t>Secondary Character - Person who introduces new mechanics to you and can give advice</w:t>
+      </w:r>
+    </w:p>
+    <w:p>
+      <w:pPr>
+        <w:pStyle w:val="BodyText"/>
+      </w:pPr>
+    </w:p>
+    <w:p>
+      <w:pPr>
+        <w:pStyle w:val="BodyText"/>
+      </w:pPr>
+      <w:r>
+        <w:t>Sound Design</w:t>
+      </w:r>
+    </w:p>
+    <w:p>
+      <w:pPr>
+        <w:pStyle w:val="BodyText"/>
+      </w:pPr>
+      <w:r>
+        <w:t>Voice Acting - Possibility but low priority</w:t>
+      </w:r>
+    </w:p>
+    <w:p>
+      <w:pPr>
+        <w:pStyle w:val="BodyText"/>
+      </w:pPr>
+    </w:p>
+    <w:p>
+      <w:pPr>
+        <w:pStyle w:val="BodyText"/>
+      </w:pPr>
+      <w:r>
+        <w:t>World Design</w:t>
+      </w:r>
+    </w:p>
+    <w:p>
+      <w:pPr>
+        <w:pStyle w:val="BodyText"/>
+      </w:pPr>
+      <w:r>
+        <w:t>- Airship as a Hub World</w:t>
+      </w:r>
+    </w:p>
+    <w:p>
+      <w:pPr>
+        <w:pStyle w:val="BodyText"/>
+      </w:pPr>
+      <w:r>
+        <w:tab/>
+        <w:t xml:space="preserve">- Acts as player's home, related characters home, </w:t>
+      </w:r>
+    </w:p>
+    <w:p>
+      <w:pPr>
+        <w:pStyle w:val="BodyText"/>
+      </w:pPr>
+      <w:r>
+        <w:tab/>
+        <w:t>- Used for travel between worlds</w:t>
+      </w:r>
+    </w:p>
+    <w:p>
+      <w:pPr>
+        <w:pStyle w:val="BodyText"/>
+      </w:pPr>
+      <w:r>
+        <w:tab/>
+        <w:t>- Stationed in open air or nearby first world</w:t>
+      </w:r>
+    </w:p>
+    <w:p>
+      <w:pPr>
+        <w:pStyle w:val="BodyText"/>
+      </w:pPr>
+    </w:p>
+    <w:p>
+      <w:pPr>
+        <w:pStyle w:val="BodyText"/>
+      </w:pPr>
+      <w:r>
+        <w:t>- Each Level has multiple objectives to complete whole level</w:t>
+      </w:r>
+    </w:p>
+    <w:p>
+      <w:pPr>
+        <w:pStyle w:val="BodyText"/>
+      </w:pPr>
+      <w:r>
+        <w:tab/>
+        <w:t>- Each level's main collectible is a Map Piece.</w:t>
+      </w:r>
+    </w:p>
+    <w:p>
+      <w:pPr>
+        <w:pStyle w:val="BodyText"/>
+      </w:pPr>
+      <w:r>
+        <w:tab/>
+        <w:t>- Each level has other collectible's</w:t>
+      </w:r>
+    </w:p>
+    <w:p>
+      <w:pPr>
+        <w:pStyle w:val="BodyText"/>
+      </w:pPr>
+    </w:p>
+    <w:p>
+      <w:pPr>
+        <w:pStyle w:val="BodyText"/>
+      </w:pPr>
+      <w:r>
+        <w:t>Artwork Design</w:t>
+      </w:r>
+    </w:p>
+    <w:p>
+      <w:pPr>
+        <w:pStyle w:val="BodyText"/>
+      </w:pPr>
+      <w:r>
+        <w:t>- Airship</w:t>
+      </w:r>
+    </w:p>
+    <w:p>
+      <w:pPr>
+        <w:pStyle w:val="BodyText"/>
+      </w:pPr>
+      <w:r>
+        <w:t>- Main Characters</w:t>
       </w:r>
     </w:p>
     <w:sectPr>

</xml_diff>

<commit_message>
Updated Technical Design Document
Details from most recent meetings have been added to the end of the technical design document
</commit_message>
<xml_diff>
--- a/Documentation/tdd.docx
+++ b/Documentation/tdd.docx
@@ -299,7 +299,7 @@
           <w:sz w:val="28"/>
           <w:szCs w:val="28"/>
         </w:rPr>
-        <w:t>[0.2</w:t>
+        <w:t>[0.3</w:t>
       </w:r>
       <w:r>
         <w:rPr>
@@ -928,7 +928,11 @@
             </w:tcBorders>
             <w:shd w:val="clear" w:color="auto" w:fill="DBE6F1"/>
           </w:tcPr>
-          <w:p/>
+          <w:p>
+            <w:r>
+              <w:t>0.3</w:t>
+            </w:r>
+          </w:p>
         </w:tc>
         <w:tc>
           <w:tcPr>
@@ -941,7 +945,11 @@
             </w:tcBorders>
             <w:shd w:val="clear" w:color="auto" w:fill="DBE6F1"/>
           </w:tcPr>
-          <w:p/>
+          <w:p>
+            <w:r>
+              <w:t>James Aiken</w:t>
+            </w:r>
+          </w:p>
         </w:tc>
         <w:tc>
           <w:tcPr>
@@ -954,7 +962,11 @@
             </w:tcBorders>
             <w:shd w:val="clear" w:color="auto" w:fill="DBE6F1"/>
           </w:tcPr>
-          <w:p/>
+          <w:p>
+            <w:r>
+              <w:t>5/25/2017</w:t>
+            </w:r>
+          </w:p>
         </w:tc>
       </w:tr>
       <w:tr>
@@ -4220,7 +4232,10 @@
         <w:spacing w:before="3"/>
       </w:pPr>
       <w:r>
-        <w:t>James Aiken – Project Manager, Secondary Programmer</w:t>
+        <w:t>James Aiken – Proje</w:t>
+      </w:r>
+      <w:r>
+        <w:t>ct Manager, AI Programmer, Secondary Programmer</w:t>
       </w:r>
       <w:r>
         <w:br/>
@@ -4254,8 +4269,6 @@
         <w:br/>
         <w:t>Alex Williams – Game Mechanic Programmer</w:t>
       </w:r>
-      <w:bookmarkStart w:id="5" w:name="_GoBack"/>
-      <w:bookmarkEnd w:id="5"/>
     </w:p>
     <w:p>
       <w:pPr>
@@ -4283,7 +4296,7 @@
           <w:bCs w:val="0"/>
         </w:rPr>
       </w:pPr>
-      <w:bookmarkStart w:id="6" w:name="_TOC_250018"/>
+      <w:bookmarkStart w:id="5" w:name="_TOC_250018"/>
       <w:r>
         <w:rPr>
           <w:color w:val="6095C9"/>
@@ -4336,7 +4349,7 @@
         </w:rPr>
         <w:t>ent</w:t>
       </w:r>
-      <w:bookmarkEnd w:id="6"/>
+      <w:bookmarkEnd w:id="5"/>
     </w:p>
     <w:p>
       <w:pPr>
@@ -4656,7 +4669,7 @@
           <w:bCs w:val="0"/>
         </w:rPr>
       </w:pPr>
-      <w:bookmarkStart w:id="7" w:name="_TOC_250017"/>
+      <w:bookmarkStart w:id="6" w:name="_TOC_250017"/>
       <w:r>
         <w:rPr>
           <w:color w:val="6095C9"/>
@@ -4677,7 +4690,7 @@
         </w:rPr>
         <w:t>Hardware</w:t>
       </w:r>
-      <w:bookmarkEnd w:id="7"/>
+      <w:bookmarkEnd w:id="6"/>
     </w:p>
     <w:p>
       <w:pPr>
@@ -4913,7 +4926,7 @@
           <w:bCs w:val="0"/>
         </w:rPr>
       </w:pPr>
-      <w:bookmarkStart w:id="8" w:name="_TOC_250016"/>
+      <w:bookmarkStart w:id="7" w:name="_TOC_250016"/>
       <w:r>
         <w:rPr>
           <w:color w:val="6095C9"/>
@@ -4933,7 +4946,7 @@
         </w:rPr>
         <w:t>Software</w:t>
       </w:r>
-      <w:bookmarkEnd w:id="8"/>
+      <w:bookmarkEnd w:id="7"/>
     </w:p>
     <w:p>
       <w:pPr>
@@ -5276,7 +5289,7 @@
           <w:bCs w:val="0"/>
         </w:rPr>
       </w:pPr>
-      <w:bookmarkStart w:id="9" w:name="_TOC_250015"/>
+      <w:bookmarkStart w:id="8" w:name="_TOC_250015"/>
       <w:r>
         <w:rPr>
           <w:color w:val="6095C9"/>
@@ -5296,7 +5309,7 @@
         </w:rPr>
         <w:t>Code</w:t>
       </w:r>
-      <w:bookmarkEnd w:id="9"/>
+      <w:bookmarkEnd w:id="8"/>
     </w:p>
     <w:p>
       <w:pPr>
@@ -5763,7 +5776,7 @@
           <w:bCs w:val="0"/>
         </w:rPr>
       </w:pPr>
-      <w:bookmarkStart w:id="10" w:name="_TOC_250014"/>
+      <w:bookmarkStart w:id="9" w:name="_TOC_250014"/>
       <w:r>
         <w:rPr>
           <w:color w:val="426E9C"/>
@@ -5811,7 +5824,7 @@
         </w:rPr>
         <w:t>echanics</w:t>
       </w:r>
-      <w:bookmarkEnd w:id="10"/>
+      <w:bookmarkEnd w:id="9"/>
     </w:p>
     <w:p>
       <w:pPr>
@@ -6083,7 +6096,7 @@
           <w:bCs w:val="0"/>
         </w:rPr>
       </w:pPr>
-      <w:bookmarkStart w:id="11" w:name="_TOC_250013"/>
+      <w:bookmarkStart w:id="10" w:name="_TOC_250013"/>
       <w:r>
         <w:rPr>
           <w:color w:val="6095C9"/>
@@ -6136,7 +6149,7 @@
         </w:rPr>
         <w:t>ents</w:t>
       </w:r>
-      <w:bookmarkEnd w:id="11"/>
+      <w:bookmarkEnd w:id="10"/>
     </w:p>
     <w:p>
       <w:pPr>
@@ -6570,14 +6583,14 @@
           <w:bCs w:val="0"/>
         </w:rPr>
       </w:pPr>
-      <w:bookmarkStart w:id="12" w:name="_TOC_250012"/>
+      <w:bookmarkStart w:id="11" w:name="_TOC_250012"/>
       <w:r>
         <w:rPr>
           <w:color w:val="6095C9"/>
         </w:rPr>
         <w:t>Architecture</w:t>
       </w:r>
-      <w:bookmarkEnd w:id="12"/>
+      <w:bookmarkEnd w:id="11"/>
     </w:p>
     <w:p>
       <w:pPr>
@@ -6957,7 +6970,7 @@
           <w:bCs w:val="0"/>
         </w:rPr>
       </w:pPr>
-      <w:bookmarkStart w:id="13" w:name="_TOC_250011"/>
+      <w:bookmarkStart w:id="12" w:name="_TOC_250011"/>
       <w:r>
         <w:rPr>
           <w:color w:val="6095C9"/>
@@ -6997,7 +7010,7 @@
         </w:rPr>
         <w:t>Flow</w:t>
       </w:r>
-      <w:bookmarkEnd w:id="13"/>
+      <w:bookmarkEnd w:id="12"/>
     </w:p>
     <w:p>
       <w:pPr>
@@ -7621,7 +7634,7 @@
           <w:bCs w:val="0"/>
         </w:rPr>
       </w:pPr>
-      <w:bookmarkStart w:id="14" w:name="_TOC_250010"/>
+      <w:bookmarkStart w:id="13" w:name="_TOC_250010"/>
       <w:r>
         <w:rPr>
           <w:color w:val="6095C9"/>
@@ -7635,7 +7648,7 @@
         </w:rPr>
         <w:t>raphics</w:t>
       </w:r>
-      <w:bookmarkEnd w:id="14"/>
+      <w:bookmarkEnd w:id="13"/>
     </w:p>
     <w:p>
       <w:pPr>
@@ -8141,14 +8154,14 @@
           <w:bCs w:val="0"/>
         </w:rPr>
       </w:pPr>
-      <w:bookmarkStart w:id="15" w:name="_TOC_250009"/>
+      <w:bookmarkStart w:id="14" w:name="_TOC_250009"/>
       <w:r>
         <w:rPr>
           <w:color w:val="6095C9"/>
         </w:rPr>
         <w:t>Audio</w:t>
       </w:r>
-      <w:bookmarkEnd w:id="15"/>
+      <w:bookmarkEnd w:id="14"/>
     </w:p>
     <w:p>
       <w:pPr>
@@ -8517,7 +8530,7 @@
           <w:bCs w:val="0"/>
         </w:rPr>
       </w:pPr>
-      <w:bookmarkStart w:id="16" w:name="_TOC_250008"/>
+      <w:bookmarkStart w:id="15" w:name="_TOC_250008"/>
       <w:r>
         <w:rPr>
           <w:color w:val="6095C9"/>
@@ -8537,7 +8550,7 @@
         </w:rPr>
         <w:t>Intelligence</w:t>
       </w:r>
-      <w:bookmarkEnd w:id="16"/>
+      <w:bookmarkEnd w:id="15"/>
     </w:p>
     <w:p>
       <w:pPr>
@@ -8865,7 +8878,7 @@
           <w:bCs w:val="0"/>
         </w:rPr>
       </w:pPr>
-      <w:bookmarkStart w:id="17" w:name="_TOC_250007"/>
+      <w:bookmarkStart w:id="16" w:name="_TOC_250007"/>
       <w:r>
         <w:rPr>
           <w:color w:val="6095C9"/>
@@ -8912,7 +8925,7 @@
         </w:rPr>
         <w:t>Applicable)</w:t>
       </w:r>
-      <w:bookmarkEnd w:id="17"/>
+      <w:bookmarkEnd w:id="16"/>
     </w:p>
     <w:p>
       <w:pPr>
@@ -9157,7 +9170,7 @@
           <w:bCs w:val="0"/>
         </w:rPr>
       </w:pPr>
-      <w:bookmarkStart w:id="18" w:name="_TOC_250006"/>
+      <w:bookmarkStart w:id="17" w:name="_TOC_250006"/>
       <w:r>
         <w:rPr>
           <w:color w:val="6095C9"/>
@@ -9203,7 +9216,7 @@
         </w:rPr>
         <w:t>ble)</w:t>
       </w:r>
-      <w:bookmarkEnd w:id="18"/>
+      <w:bookmarkEnd w:id="17"/>
     </w:p>
     <w:p>
       <w:pPr>
@@ -9448,7 +9461,7 @@
           <w:bCs w:val="0"/>
         </w:rPr>
       </w:pPr>
-      <w:bookmarkStart w:id="19" w:name="_TOC_250005"/>
+      <w:bookmarkStart w:id="18" w:name="_TOC_250005"/>
       <w:r>
         <w:rPr>
           <w:color w:val="6095C9"/>
@@ -9521,7 +9534,7 @@
         </w:rPr>
         <w:t>Logic</w:t>
       </w:r>
-      <w:bookmarkEnd w:id="19"/>
+      <w:bookmarkEnd w:id="18"/>
     </w:p>
     <w:p>
       <w:pPr>
@@ -10266,7 +10279,7 @@
           <w:bCs w:val="0"/>
         </w:rPr>
       </w:pPr>
-      <w:bookmarkStart w:id="20" w:name="_TOC_250004"/>
+      <w:bookmarkStart w:id="19" w:name="_TOC_250004"/>
       <w:r>
         <w:rPr>
           <w:color w:val="6095C9"/>
@@ -10339,7 +10352,7 @@
         </w:rPr>
         <w:t>Flow</w:t>
       </w:r>
-      <w:bookmarkEnd w:id="20"/>
+      <w:bookmarkEnd w:id="19"/>
     </w:p>
     <w:p>
       <w:pPr>
@@ -10863,7 +10876,7 @@
           <w:bCs w:val="0"/>
         </w:rPr>
       </w:pPr>
-      <w:bookmarkStart w:id="21" w:name="_TOC_250003"/>
+      <w:bookmarkStart w:id="20" w:name="_TOC_250003"/>
       <w:r>
         <w:rPr>
           <w:color w:val="426E9C"/>
@@ -10883,7 +10896,7 @@
         </w:rPr>
         <w:t>Interface</w:t>
       </w:r>
-      <w:bookmarkEnd w:id="21"/>
+      <w:bookmarkEnd w:id="20"/>
     </w:p>
     <w:p>
       <w:pPr>
@@ -11146,7 +11159,7 @@
           <w:bCs w:val="0"/>
         </w:rPr>
       </w:pPr>
-      <w:bookmarkStart w:id="22" w:name="_TOC_250002"/>
+      <w:bookmarkStart w:id="21" w:name="_TOC_250002"/>
       <w:r>
         <w:rPr>
           <w:color w:val="6095C9"/>
@@ -11186,7 +11199,7 @@
         </w:rPr>
         <w:t>Shell</w:t>
       </w:r>
-      <w:bookmarkEnd w:id="22"/>
+      <w:bookmarkEnd w:id="21"/>
     </w:p>
     <w:p>
       <w:pPr>
@@ -12632,7 +12645,7 @@
           <w:bCs w:val="0"/>
         </w:rPr>
       </w:pPr>
-      <w:bookmarkStart w:id="23" w:name="_TOC_250001"/>
+      <w:bookmarkStart w:id="22" w:name="_TOC_250001"/>
       <w:r>
         <w:rPr>
           <w:color w:val="6095C9"/>
@@ -12652,7 +12665,7 @@
         </w:rPr>
         <w:t>Screen</w:t>
       </w:r>
-      <w:bookmarkEnd w:id="23"/>
+      <w:bookmarkEnd w:id="22"/>
     </w:p>
     <w:p>
       <w:pPr>
@@ -13680,7 +13693,7 @@
           <w:bCs w:val="0"/>
         </w:rPr>
       </w:pPr>
-      <w:bookmarkStart w:id="24" w:name="_TOC_250000"/>
+      <w:bookmarkStart w:id="23" w:name="_TOC_250000"/>
       <w:r>
         <w:rPr>
           <w:color w:val="426E9C"/>
@@ -13700,7 +13713,7 @@
         </w:rPr>
         <w:t>Risk</w:t>
       </w:r>
-      <w:bookmarkEnd w:id="24"/>
+      <w:bookmarkEnd w:id="23"/>
     </w:p>
     <w:p>
       <w:pPr>
@@ -14676,18 +14689,56 @@
     <w:p>
       <w:pPr>
         <w:pStyle w:val="BodyText"/>
-      </w:pPr>
-      <w:r>
-        <w:rPr>
+        <w:rPr>
+          <w:b/>
+          <w:sz w:val="32"/>
           <w:u w:val="single"/>
         </w:rPr>
+      </w:pPr>
+      <w:r>
+        <w:rPr>
+          <w:rFonts w:cs="Times New Roman"/>
+          <w:b/>
+          <w:sz w:val="32"/>
+          <w:u w:val="single"/>
+        </w:rPr>
         <w:lastRenderedPageBreak/>
-        <w:t>Meeting 1</w:t>
-      </w:r>
-      <w:r>
-        <w:rPr>
+        <w:t>Details Covered in Meetings</w:t>
+      </w:r>
+    </w:p>
+    <w:p>
+      <w:pPr>
+        <w:pStyle w:val="BodyText"/>
+      </w:pPr>
+      <w:r>
+        <w:rPr>
+          <w:b/>
+          <w:sz w:val="28"/>
           <w:u w:val="single"/>
         </w:rPr>
+        <w:t>Week of May 7</w:t>
+      </w:r>
+      <w:r>
+        <w:rPr>
+          <w:b/>
+          <w:sz w:val="28"/>
+          <w:u w:val="single"/>
+          <w:vertAlign w:val="superscript"/>
+        </w:rPr>
+        <w:t>th</w:t>
+      </w:r>
+      <w:r>
+        <w:rPr>
+          <w:b/>
+          <w:sz w:val="28"/>
+          <w:u w:val="single"/>
+        </w:rPr>
+        <w:t xml:space="preserve"> to 13th</w:t>
+      </w:r>
+      <w:r>
+        <w:rPr>
+          <w:u w:val="single"/>
+        </w:rPr>
         <w:br/>
       </w:r>
       <w:r>
@@ -14754,6 +14805,8 @@
       <w:r>
         <w:t xml:space="preserve">Based on scale of world and puzzles, player may leave level and return to airship, or may stay in the world and keep running around. </w:t>
       </w:r>
+      <w:bookmarkStart w:id="24" w:name="_GoBack"/>
+      <w:bookmarkEnd w:id="24"/>
     </w:p>
     <w:p>
       <w:pPr>
@@ -14762,11 +14815,9 @@
       <w:r>
         <w:t xml:space="preserve">Only one world </w:t>
       </w:r>
-      <w:proofErr w:type="spellStart"/>
-      <w:r>
-        <w:t>accesible</w:t>
-      </w:r>
-      <w:proofErr w:type="spellEnd"/>
+      <w:r>
+        <w:t>accessible</w:t>
+      </w:r>
       <w:r>
         <w:t xml:space="preserve"> at the start of the game. Player does not see true scale the game could be until after first world is completed and they collect a map piece.</w:t>
       </w:r>
@@ -14774,11 +14825,7 @@
     <w:p>
       <w:pPr>
         <w:pStyle w:val="BodyText"/>
-      </w:pPr>
-    </w:p>
-    <w:p>
-      <w:pPr>
-        <w:pStyle w:val="BodyText"/>
+        <w:ind w:left="0"/>
       </w:pPr>
     </w:p>
     <w:p>
@@ -14924,6 +14971,232 @@
       </w:pPr>
       <w:r>
         <w:t>- Main Characters</w:t>
+      </w:r>
+    </w:p>
+    <w:p>
+      <w:pPr>
+        <w:pStyle w:val="BodyText"/>
+      </w:pPr>
+    </w:p>
+    <w:p>
+      <w:r>
+        <w:rPr>
+          <w:rFonts w:ascii="Times New Roman" w:hAnsi="Times New Roman" w:cs="Times New Roman"/>
+          <w:b/>
+          <w:sz w:val="28"/>
+          <w:u w:val="single"/>
+        </w:rPr>
+        <w:t>Week of May 21</w:t>
+      </w:r>
+      <w:r>
+        <w:rPr>
+          <w:rFonts w:ascii="Times New Roman" w:hAnsi="Times New Roman" w:cs="Times New Roman"/>
+          <w:b/>
+          <w:sz w:val="28"/>
+          <w:u w:val="single"/>
+          <w:vertAlign w:val="superscript"/>
+        </w:rPr>
+        <w:t>st</w:t>
+      </w:r>
+      <w:r>
+        <w:rPr>
+          <w:rFonts w:ascii="Times New Roman" w:hAnsi="Times New Roman" w:cs="Times New Roman"/>
+          <w:b/>
+          <w:sz w:val="28"/>
+          <w:u w:val="single"/>
+        </w:rPr>
+        <w:t xml:space="preserve"> to 27</w:t>
+      </w:r>
+      <w:r>
+        <w:rPr>
+          <w:rFonts w:ascii="Times New Roman" w:hAnsi="Times New Roman" w:cs="Times New Roman"/>
+          <w:b/>
+          <w:sz w:val="28"/>
+          <w:u w:val="single"/>
+          <w:vertAlign w:val="superscript"/>
+        </w:rPr>
+        <w:t>th</w:t>
+      </w:r>
+      <w:r>
+        <w:br/>
+      </w:r>
+      <w:r>
+        <w:br/>
+        <w:t>First Level Theme – Jungle/Temple/Tomb</w:t>
+      </w:r>
+      <w:r>
+        <w:br/>
+      </w:r>
+      <w:r>
+        <w:br/>
+        <w:t>Protagonist - Wears a Mask or facial cover. This hides the gender and allows for mechanics to possibly be associated with the mask.</w:t>
+      </w:r>
+      <w:r>
+        <w:br/>
+      </w:r>
+      <w:r>
+        <w:br/>
+        <w:t>Environmental Mechanics Ideas</w:t>
+      </w:r>
+      <w:r>
+        <w:br/>
+      </w:r>
+      <w:r>
+        <w:tab/>
+        <w:t>- Spike Traps</w:t>
+      </w:r>
+      <w:r>
+        <w:br/>
+      </w:r>
+      <w:r>
+        <w:tab/>
+        <w:t>- Swinging Traps</w:t>
+      </w:r>
+      <w:r>
+        <w:br/>
+      </w:r>
+      <w:r>
+        <w:tab/>
+        <w:t>- Swinging Platforms</w:t>
+      </w:r>
+      <w:r>
+        <w:br/>
+      </w:r>
+      <w:r>
+        <w:tab/>
+        <w:t>- Grappling Points for the Grappling Hooks</w:t>
+      </w:r>
+      <w:r>
+        <w:br/>
+      </w:r>
+      <w:r>
+        <w:tab/>
+        <w:t>- Tree-Top Trekking</w:t>
+      </w:r>
+      <w:r>
+        <w:br/>
+      </w:r>
+      <w:r>
+        <w:tab/>
+        <w:t>- Rolling Boulders</w:t>
+      </w:r>
+      <w:r>
+        <w:br/>
+      </w:r>
+      <w:r>
+        <w:tab/>
+        <w:t>- Possibly basic enemy AI</w:t>
+      </w:r>
+      <w:r>
+        <w:br/>
+      </w:r>
+      <w:r>
+        <w:br/>
+      </w:r>
+      <w:r>
+        <w:lastRenderedPageBreak/>
+        <w:t>Story/Motivation</w:t>
+      </w:r>
+      <w:r>
+        <w:br/>
+        <w:t xml:space="preserve">- A single continent that featured a civilization spread out in very different biomes. </w:t>
+      </w:r>
+      <w:r>
+        <w:br/>
+        <w:t xml:space="preserve">- This civilization developed a dangerous weapon and it led to the continent breaking and splitting into different pieces. </w:t>
+      </w:r>
+      <w:r>
+        <w:br/>
+        <w:t>- Each level houses a piece of this super weapon.</w:t>
+      </w:r>
+      <w:r>
+        <w:br/>
+        <w:t>- There’s a villain trying to gather all the pieces of this weapon to use it for malicious purposes</w:t>
+      </w:r>
+      <w:r>
+        <w:br/>
+        <w:t>- The player was originally just looking to explore and uncover secrets of the past</w:t>
+      </w:r>
+      <w:r>
+        <w:br/>
+        <w:t xml:space="preserve">- At the end of the first world/level, they run into the villain and this introduces a more overarching plot. </w:t>
+      </w:r>
+      <w:r>
+        <w:br/>
+        <w:t>- Player must race against the villain to collect pieces of the super weapon</w:t>
+      </w:r>
+    </w:p>
+    <w:p>
+      <w:pPr>
+        <w:rPr>
+          <w:u w:val="single"/>
+        </w:rPr>
+      </w:pPr>
+      <w:r>
+        <w:rPr>
+          <w:u w:val="single"/>
+        </w:rPr>
+        <w:t>Next Step</w:t>
+      </w:r>
+    </w:p>
+    <w:p>
+      <w:pPr>
+        <w:pStyle w:val="ListParagraph"/>
+        <w:widowControl/>
+        <w:numPr>
+          <w:ilvl w:val="0"/>
+          <w:numId w:val="1"/>
+        </w:numPr>
+        <w:spacing w:after="160" w:line="259" w:lineRule="auto"/>
+        <w:contextualSpacing/>
+      </w:pPr>
+      <w:r>
+        <w:t xml:space="preserve">Decide on details related to concept art and make changes where necessary </w:t>
+      </w:r>
+    </w:p>
+    <w:p>
+      <w:pPr>
+        <w:pStyle w:val="ListParagraph"/>
+        <w:widowControl/>
+        <w:numPr>
+          <w:ilvl w:val="0"/>
+          <w:numId w:val="1"/>
+        </w:numPr>
+        <w:spacing w:after="160" w:line="259" w:lineRule="auto"/>
+        <w:contextualSpacing/>
+      </w:pPr>
+      <w:r>
+        <w:t>Build mechanics in an Unreal Test Environment to prototype and experiment with what works and does not work.</w:t>
+      </w:r>
+    </w:p>
+    <w:p>
+      <w:pPr>
+        <w:pStyle w:val="ListParagraph"/>
+        <w:widowControl/>
+        <w:numPr>
+          <w:ilvl w:val="0"/>
+          <w:numId w:val="1"/>
+        </w:numPr>
+        <w:spacing w:after="160" w:line="259" w:lineRule="auto"/>
+        <w:contextualSpacing/>
+      </w:pPr>
+      <w:r>
+        <w:t>Agree on additional details/objects/items that fit the theme of the level and what could possibly work for puzzles</w:t>
+      </w:r>
+    </w:p>
+    <w:p>
+      <w:pPr>
+        <w:pStyle w:val="ListParagraph"/>
+        <w:widowControl/>
+        <w:numPr>
+          <w:ilvl w:val="0"/>
+          <w:numId w:val="1"/>
+        </w:numPr>
+        <w:spacing w:after="160" w:line="259" w:lineRule="auto"/>
+        <w:contextualSpacing/>
+      </w:pPr>
+      <w:r>
+        <w:t>After mechanics have been prototyped, consider puzzles, level layout, what mechanics should stay or go</w:t>
       </w:r>
     </w:p>
     <w:sectPr>
@@ -14933,6 +15206,126 @@
     </w:sectPr>
   </w:body>
 </w:document>
+</file>
+
+<file path=word/numbering.xml><?xml version="1.0" encoding="utf-8"?>
+<w:numbering xmlns:wpc="http://schemas.microsoft.com/office/word/2010/wordprocessingCanvas" xmlns:cx="http://schemas.microsoft.com/office/drawing/2014/chartex" xmlns:cx1="http://schemas.microsoft.com/office/drawing/2015/9/8/chartex" xmlns:cx2="http://schemas.microsoft.com/office/drawing/2015/10/21/chartex" xmlns:cx3="http://schemas.microsoft.com/office/drawing/2016/5/9/chartex" xmlns:cx4="http://schemas.microsoft.com/office/drawing/2016/5/10/chartex" xmlns:cx5="http://schemas.microsoft.com/office/drawing/2016/5/11/chartex" xmlns:cx6="http://schemas.microsoft.com/office/drawing/2016/5/12/chartex" xmlns:cx7="http://schemas.microsoft.com/office/drawing/2016/5/13/chartex" xmlns:cx8="http://schemas.microsoft.com/office/drawing/2016/5/14/chartex" xmlns:mc="http://schemas.openxmlformats.org/markup-compatibility/2006" xmlns:o="urn:schemas-microsoft-com:office:office" xmlns:r="http://schemas.openxmlformats.org/officeDocument/2006/relationships" xmlns:m="http://schemas.openxmlformats.org/officeDocument/2006/math" xmlns:v="urn:schemas-microsoft-com:vml" xmlns:wp14="http://schemas.microsoft.com/office/word/2010/wordprocessingDrawing" xmlns:wp="http://schemas.openxmlformats.org/drawingml/2006/wordprocessingDrawing" xmlns:w10="urn:schemas-microsoft-com:office:word" xmlns:w="http://schemas.openxmlformats.org/wordprocessingml/2006/main" xmlns:w14="http://schemas.microsoft.com/office/word/2010/wordml" xmlns:w15="http://schemas.microsoft.com/office/word/2012/wordml" xmlns:w16se="http://schemas.microsoft.com/office/word/2015/wordml/symex" xmlns:wpg="http://schemas.microsoft.com/office/word/2010/wordprocessingGroup" xmlns:wpi="http://schemas.microsoft.com/office/word/2010/wordprocessingInk" xmlns:wne="http://schemas.microsoft.com/office/word/2006/wordml" xmlns:wps="http://schemas.microsoft.com/office/word/2010/wordprocessingShape" mc:Ignorable="w14 w15 w16se wp14">
+  <w:abstractNum w:abstractNumId="0" w15:restartNumberingAfterBreak="0">
+    <w:nsid w:val="6248346C"/>
+    <w:multiLevelType w:val="hybridMultilevel"/>
+    <w:tmpl w:val="EE92DE20"/>
+    <w:lvl w:ilvl="0" w:tplc="6790689E">
+      <w:numFmt w:val="bullet"/>
+      <w:lvlText w:val="-"/>
+      <w:lvlJc w:val="left"/>
+      <w:pPr>
+        <w:ind w:left="720" w:hanging="360"/>
+      </w:pPr>
+      <w:rPr>
+        <w:rFonts w:ascii="Calibri" w:eastAsiaTheme="minorHAnsi" w:hAnsi="Calibri" w:cs="Calibri" w:hint="default"/>
+      </w:rPr>
+    </w:lvl>
+    <w:lvl w:ilvl="1" w:tplc="04090003" w:tentative="1">
+      <w:start w:val="1"/>
+      <w:numFmt w:val="bullet"/>
+      <w:lvlText w:val="o"/>
+      <w:lvlJc w:val="left"/>
+      <w:pPr>
+        <w:ind w:left="1440" w:hanging="360"/>
+      </w:pPr>
+      <w:rPr>
+        <w:rFonts w:ascii="Courier New" w:hAnsi="Courier New" w:cs="Courier New" w:hint="default"/>
+      </w:rPr>
+    </w:lvl>
+    <w:lvl w:ilvl="2" w:tplc="04090005" w:tentative="1">
+      <w:start w:val="1"/>
+      <w:numFmt w:val="bullet"/>
+      <w:lvlText w:val=""/>
+      <w:lvlJc w:val="left"/>
+      <w:pPr>
+        <w:ind w:left="2160" w:hanging="360"/>
+      </w:pPr>
+      <w:rPr>
+        <w:rFonts w:ascii="Wingdings" w:hAnsi="Wingdings" w:hint="default"/>
+      </w:rPr>
+    </w:lvl>
+    <w:lvl w:ilvl="3" w:tplc="04090001" w:tentative="1">
+      <w:start w:val="1"/>
+      <w:numFmt w:val="bullet"/>
+      <w:lvlText w:val=""/>
+      <w:lvlJc w:val="left"/>
+      <w:pPr>
+        <w:ind w:left="2880" w:hanging="360"/>
+      </w:pPr>
+      <w:rPr>
+        <w:rFonts w:ascii="Symbol" w:hAnsi="Symbol" w:hint="default"/>
+      </w:rPr>
+    </w:lvl>
+    <w:lvl w:ilvl="4" w:tplc="04090003" w:tentative="1">
+      <w:start w:val="1"/>
+      <w:numFmt w:val="bullet"/>
+      <w:lvlText w:val="o"/>
+      <w:lvlJc w:val="left"/>
+      <w:pPr>
+        <w:ind w:left="3600" w:hanging="360"/>
+      </w:pPr>
+      <w:rPr>
+        <w:rFonts w:ascii="Courier New" w:hAnsi="Courier New" w:cs="Courier New" w:hint="default"/>
+      </w:rPr>
+    </w:lvl>
+    <w:lvl w:ilvl="5" w:tplc="04090005" w:tentative="1">
+      <w:start w:val="1"/>
+      <w:numFmt w:val="bullet"/>
+      <w:lvlText w:val=""/>
+      <w:lvlJc w:val="left"/>
+      <w:pPr>
+        <w:ind w:left="4320" w:hanging="360"/>
+      </w:pPr>
+      <w:rPr>
+        <w:rFonts w:ascii="Wingdings" w:hAnsi="Wingdings" w:hint="default"/>
+      </w:rPr>
+    </w:lvl>
+    <w:lvl w:ilvl="6" w:tplc="04090001" w:tentative="1">
+      <w:start w:val="1"/>
+      <w:numFmt w:val="bullet"/>
+      <w:lvlText w:val=""/>
+      <w:lvlJc w:val="left"/>
+      <w:pPr>
+        <w:ind w:left="5040" w:hanging="360"/>
+      </w:pPr>
+      <w:rPr>
+        <w:rFonts w:ascii="Symbol" w:hAnsi="Symbol" w:hint="default"/>
+      </w:rPr>
+    </w:lvl>
+    <w:lvl w:ilvl="7" w:tplc="04090003" w:tentative="1">
+      <w:start w:val="1"/>
+      <w:numFmt w:val="bullet"/>
+      <w:lvlText w:val="o"/>
+      <w:lvlJc w:val="left"/>
+      <w:pPr>
+        <w:ind w:left="5760" w:hanging="360"/>
+      </w:pPr>
+      <w:rPr>
+        <w:rFonts w:ascii="Courier New" w:hAnsi="Courier New" w:cs="Courier New" w:hint="default"/>
+      </w:rPr>
+    </w:lvl>
+    <w:lvl w:ilvl="8" w:tplc="04090005" w:tentative="1">
+      <w:start w:val="1"/>
+      <w:numFmt w:val="bullet"/>
+      <w:lvlText w:val=""/>
+      <w:lvlJc w:val="left"/>
+      <w:pPr>
+        <w:ind w:left="6480" w:hanging="360"/>
+      </w:pPr>
+      <w:rPr>
+        <w:rFonts w:ascii="Wingdings" w:hAnsi="Wingdings" w:hint="default"/>
+      </w:rPr>
+    </w:lvl>
+  </w:abstractNum>
+  <w:num w:numId="1">
+    <w:abstractNumId w:val="0"/>
+  </w:num>
+</w:numbering>
 </file>
 
 <file path=word/styles.xml><?xml version="1.0" encoding="utf-8"?>
@@ -15476,7 +15869,7 @@
   <w:style w:type="paragraph" w:styleId="ListParagraph">
     <w:name w:val="List Paragraph"/>
     <w:basedOn w:val="Normal"/>
-    <w:uiPriority w:val="1"/>
+    <w:uiPriority w:val="34"/>
     <w:qFormat/>
   </w:style>
   <w:style w:type="paragraph" w:customStyle="1" w:styleId="TableParagraph">

</xml_diff>